<commit_message>
Documentation has been partly updated. More chanegs required to bring fully upto date and suitable. Coed has been updated, some small issues still exist with the contains att/functions variables and unhandled error messages occuring, or as in one case no error occurening when it should.
</commit_message>
<xml_diff>
--- a/docs/ITRC_database_extension.docx
+++ b/docs/ITRC_database_extension.docx
@@ -155,6 +155,17 @@
       <w:r>
         <w:t xml:space="preserve">The contents of this document sets out the form and structure of an extension to the ITRC database network schema which explicitly handles network attributes and the functions related to these. </w:t>
       </w:r>
+      <w:r>
+        <w:t xml:space="preserve">A schema diagram below shows the local structure for a single network. The schema can handle multiple networks. See the </w:t>
+      </w:r>
+      <w:proofErr w:type="spellStart"/>
+      <w:r>
+        <w:t>nx_pgnet</w:t>
+      </w:r>
+      <w:proofErr w:type="spellEnd"/>
+      <w:r>
+        <w:t xml:space="preserve"> library for more details on the global structure of the database.</w:t>
+      </w:r>
     </w:p>
     <w:p>
       <w:pPr>
@@ -225,6 +236,64 @@
       </w:r>
       <w:r>
         <w:t xml:space="preserve"> introduces the key PostgreSQL functions which have been developed for the handling and manipulation database-side of the network tables.</w:t>
+      </w:r>
+      <w:bookmarkStart w:id="0" w:name="_GoBack"/>
+      <w:bookmarkEnd w:id="0"/>
+    </w:p>
+    <w:p>
+      <w:pPr>
+        <w:jc w:val="both"/>
+      </w:pPr>
+    </w:p>
+    <w:p>
+      <w:pPr>
+        <w:jc w:val="center"/>
+      </w:pPr>
+      <w:r>
+        <w:rPr>
+          <w:noProof/>
+        </w:rPr>
+        <w:drawing>
+          <wp:inline distT="0" distB="0" distL="0" distR="0">
+            <wp:extent cx="3891516" cy="5970496"/>
+            <wp:effectExtent l="0" t="0" r="0" b="0"/>
+            <wp:docPr id="1" name="Picture 1"/>
+            <wp:cNvGraphicFramePr>
+              <a:graphicFrameLocks xmlns:a="http://schemas.openxmlformats.org/drawingml/2006/main" noChangeAspect="1"/>
+            </wp:cNvGraphicFramePr>
+            <a:graphic xmlns:a="http://schemas.openxmlformats.org/drawingml/2006/main">
+              <a:graphicData uri="http://schemas.openxmlformats.org/drawingml/2006/picture">
+                <pic:pic xmlns:pic="http://schemas.openxmlformats.org/drawingml/2006/picture">
+                  <pic:nvPicPr>
+                    <pic:cNvPr id="1" name="new_schema_diagram.emf"/>
+                    <pic:cNvPicPr/>
+                  </pic:nvPicPr>
+                  <pic:blipFill>
+                    <a:blip r:embed="rId5">
+                      <a:extLst>
+                        <a:ext uri="{28A0092B-C50C-407E-A947-70E740481C1C}">
+                          <a14:useLocalDpi xmlns:a14="http://schemas.microsoft.com/office/drawing/2010/main" val="0"/>
+                        </a:ext>
+                      </a:extLst>
+                    </a:blip>
+                    <a:stretch>
+                      <a:fillRect/>
+                    </a:stretch>
+                  </pic:blipFill>
+                  <pic:spPr>
+                    <a:xfrm>
+                      <a:off x="0" y="0"/>
+                      <a:ext cx="3900981" cy="5985017"/>
+                    </a:xfrm>
+                    <a:prstGeom prst="rect">
+                      <a:avLst/>
+                    </a:prstGeom>
+                  </pic:spPr>
+                </pic:pic>
+              </a:graphicData>
+            </a:graphic>
+          </wp:inline>
+        </w:drawing>
       </w:r>
     </w:p>
     <w:p/>
@@ -240,25 +309,550 @@
           <w:color w:val="auto"/>
         </w:rPr>
       </w:pPr>
-      <w:bookmarkStart w:id="0" w:name="_Ref405823483"/>
+      <w:bookmarkStart w:id="1" w:name="_Ref405823483"/>
       <w:r>
         <w:rPr>
           <w:b/>
           <w:color w:val="auto"/>
         </w:rPr>
+        <w:lastRenderedPageBreak/>
         <w:t>Using the extended database schema and functions</w:t>
       </w:r>
-      <w:bookmarkEnd w:id="0"/>
-    </w:p>
-    <w:p>
-      <w:pPr>
-        <w:jc w:val="both"/>
-      </w:pPr>
-      <w:r>
-        <w:t>Examples illustrating how to use the developed schema extension and its functionality are shown below. These show how to build a database instance of a network, how to then load from the database and create a NetworkX instance, and then how to use this to run a simulation or some analysis. Finally an example if provided for writing a NetworkX instance back to a database instance.</w:t>
-      </w:r>
-    </w:p>
-    <w:p/>
+      <w:bookmarkEnd w:id="1"/>
+    </w:p>
+    <w:p>
+      <w:r>
+        <w:t>Key functions which facilitate the of the database schema for the storage, management and analysis of networks.</w:t>
+      </w:r>
+    </w:p>
+    <w:p>
+      <w:pPr>
+        <w:rPr>
+          <w:b/>
+        </w:rPr>
+      </w:pPr>
+      <w:r>
+        <w:rPr>
+          <w:b/>
+        </w:rPr>
+        <w:t>Loading a network from the database</w:t>
+      </w:r>
+    </w:p>
+    <w:p>
+      <w:r>
+        <w:t>This creates a NetworkX instance of the network from a database. The attributes variable allows the attributes to be added to the network, from a selection of up to five for the nodes and five for the edges) when returned to be specified</w:t>
+      </w:r>
+      <w:r>
+        <w:t>. Function for each are also retrieved. If attributes set to ‘None’, a network is returned without any of the attributes are functions attached to nodes or edges.</w:t>
+      </w:r>
+    </w:p>
+    <w:p>
+      <w:r>
+        <w:t xml:space="preserve">G = </w:t>
+      </w:r>
+      <w:proofErr w:type="spellStart"/>
+      <w:r>
+        <w:t>nx_pgnet_</w:t>
+      </w:r>
+      <w:proofErr w:type="gramStart"/>
+      <w:r>
+        <w:t>atts.read</w:t>
+      </w:r>
+      <w:proofErr w:type="spellEnd"/>
+      <w:r>
+        <w:t>(</w:t>
+      </w:r>
+      <w:proofErr w:type="gramEnd"/>
+      <w:r>
+        <w:t xml:space="preserve">conn, </w:t>
+      </w:r>
+      <w:proofErr w:type="spellStart"/>
+      <w:r>
+        <w:t>network_name</w:t>
+      </w:r>
+      <w:proofErr w:type="spellEnd"/>
+      <w:r>
+        <w:t>).</w:t>
+      </w:r>
+      <w:proofErr w:type="spellStart"/>
+      <w:r>
+        <w:t>read_from_db</w:t>
+      </w:r>
+      <w:proofErr w:type="spellEnd"/>
+      <w:r>
+        <w:t>(attributes)</w:t>
+      </w:r>
+    </w:p>
+    <w:p>
+      <w:pPr>
+        <w:spacing w:after="0" w:line="240" w:lineRule="auto"/>
+        <w:rPr>
+          <w:rFonts w:eastAsia="Times New Roman" w:cs="Times New Roman"/>
+          <w:szCs w:val="24"/>
+        </w:rPr>
+      </w:pPr>
+      <w:proofErr w:type="gramStart"/>
+      <w:r>
+        <w:rPr>
+          <w:rFonts w:eastAsia="Times New Roman" w:cs="Times New Roman"/>
+          <w:szCs w:val="24"/>
+        </w:rPr>
+        <w:t>attributes</w:t>
+      </w:r>
+      <w:proofErr w:type="gramEnd"/>
+      <w:r>
+        <w:rPr>
+          <w:rFonts w:eastAsia="Times New Roman" w:cs="Times New Roman"/>
+          <w:szCs w:val="24"/>
+        </w:rPr>
+        <w:t xml:space="preserve"> = [{'</w:t>
+      </w:r>
+      <w:proofErr w:type="spellStart"/>
+      <w:r>
+        <w:rPr>
+          <w:rFonts w:eastAsia="Times New Roman" w:cs="Times New Roman"/>
+          <w:szCs w:val="24"/>
+        </w:rPr>
+        <w:t>flow':False</w:t>
+      </w:r>
+      <w:proofErr w:type="spellEnd"/>
+      <w:r>
+        <w:rPr>
+          <w:rFonts w:eastAsia="Times New Roman" w:cs="Times New Roman"/>
+          <w:szCs w:val="24"/>
+        </w:rPr>
+        <w:t>, '</w:t>
+      </w:r>
+      <w:proofErr w:type="spellStart"/>
+      <w:r>
+        <w:rPr>
+          <w:rFonts w:eastAsia="Times New Roman" w:cs="Times New Roman"/>
+          <w:szCs w:val="24"/>
+        </w:rPr>
+        <w:t>capacity':True</w:t>
+      </w:r>
+      <w:proofErr w:type="spellEnd"/>
+      <w:r>
+        <w:rPr>
+          <w:rFonts w:eastAsia="Times New Roman" w:cs="Times New Roman"/>
+          <w:szCs w:val="24"/>
+        </w:rPr>
+        <w:t>, '</w:t>
+      </w:r>
+      <w:proofErr w:type="spellStart"/>
+      <w:r>
+        <w:rPr>
+          <w:rFonts w:eastAsia="Times New Roman" w:cs="Times New Roman"/>
+          <w:szCs w:val="24"/>
+        </w:rPr>
+        <w:t>storage':False</w:t>
+      </w:r>
+      <w:proofErr w:type="spellEnd"/>
+      <w:r>
+        <w:rPr>
+          <w:rFonts w:eastAsia="Times New Roman" w:cs="Times New Roman"/>
+          <w:szCs w:val="24"/>
+        </w:rPr>
+        <w:t>, '</w:t>
+      </w:r>
+      <w:proofErr w:type="spellStart"/>
+      <w:r>
+        <w:rPr>
+          <w:rFonts w:eastAsia="Times New Roman" w:cs="Times New Roman"/>
+          <w:szCs w:val="24"/>
+        </w:rPr>
+        <w:t>resistance':False</w:t>
+      </w:r>
+      <w:proofErr w:type="spellEnd"/>
+      <w:r>
+        <w:rPr>
+          <w:rFonts w:eastAsia="Times New Roman" w:cs="Times New Roman"/>
+          <w:szCs w:val="24"/>
+        </w:rPr>
+        <w:t>, '</w:t>
+      </w:r>
+      <w:proofErr w:type="spellStart"/>
+      <w:r>
+        <w:rPr>
+          <w:rFonts w:eastAsia="Times New Roman" w:cs="Times New Roman"/>
+          <w:szCs w:val="24"/>
+        </w:rPr>
+        <w:t>latency':False</w:t>
+      </w:r>
+      <w:proofErr w:type="spellEnd"/>
+      <w:r>
+        <w:rPr>
+          <w:rFonts w:eastAsia="Times New Roman" w:cs="Times New Roman"/>
+          <w:szCs w:val="24"/>
+        </w:rPr>
+        <w:t>},</w:t>
+      </w:r>
+    </w:p>
+    <w:p>
+      <w:pPr>
+        <w:rPr>
+          <w:b/>
+          <w:sz w:val="21"/>
+        </w:rPr>
+      </w:pPr>
+      <w:r>
+        <w:rPr>
+          <w:rFonts w:eastAsia="Times New Roman" w:cs="Times New Roman"/>
+          <w:szCs w:val="24"/>
+        </w:rPr>
+        <w:t>{'</w:t>
+      </w:r>
+      <w:proofErr w:type="spellStart"/>
+      <w:r>
+        <w:rPr>
+          <w:rFonts w:eastAsia="Times New Roman" w:cs="Times New Roman"/>
+          <w:szCs w:val="24"/>
+        </w:rPr>
+        <w:t>flow'</w:t>
+      </w:r>
+      <w:proofErr w:type="gramStart"/>
+      <w:r>
+        <w:rPr>
+          <w:rFonts w:eastAsia="Times New Roman" w:cs="Times New Roman"/>
+          <w:szCs w:val="24"/>
+        </w:rPr>
+        <w:t>:False</w:t>
+      </w:r>
+      <w:proofErr w:type="spellEnd"/>
+      <w:proofErr w:type="gramEnd"/>
+      <w:r>
+        <w:rPr>
+          <w:rFonts w:eastAsia="Times New Roman" w:cs="Times New Roman"/>
+          <w:szCs w:val="24"/>
+        </w:rPr>
+        <w:t>, '</w:t>
+      </w:r>
+      <w:proofErr w:type="spellStart"/>
+      <w:r>
+        <w:rPr>
+          <w:rFonts w:eastAsia="Times New Roman" w:cs="Times New Roman"/>
+          <w:szCs w:val="24"/>
+        </w:rPr>
+        <w:t>capacity':True</w:t>
+      </w:r>
+      <w:proofErr w:type="spellEnd"/>
+      <w:r>
+        <w:rPr>
+          <w:rFonts w:eastAsia="Times New Roman" w:cs="Times New Roman"/>
+          <w:szCs w:val="24"/>
+        </w:rPr>
+        <w:t>, '</w:t>
+      </w:r>
+      <w:proofErr w:type="spellStart"/>
+      <w:r>
+        <w:rPr>
+          <w:rFonts w:eastAsia="Times New Roman" w:cs="Times New Roman"/>
+          <w:szCs w:val="24"/>
+        </w:rPr>
+        <w:t>length':False</w:t>
+      </w:r>
+      <w:proofErr w:type="spellEnd"/>
+      <w:r>
+        <w:rPr>
+          <w:rFonts w:eastAsia="Times New Roman" w:cs="Times New Roman"/>
+          <w:szCs w:val="24"/>
+        </w:rPr>
+        <w:t>, '</w:t>
+      </w:r>
+      <w:proofErr w:type="spellStart"/>
+      <w:r>
+        <w:rPr>
+          <w:rFonts w:eastAsia="Times New Roman" w:cs="Times New Roman"/>
+          <w:szCs w:val="24"/>
+        </w:rPr>
+        <w:t>resistance':False</w:t>
+      </w:r>
+      <w:proofErr w:type="spellEnd"/>
+      <w:r>
+        <w:rPr>
+          <w:rFonts w:eastAsia="Times New Roman" w:cs="Times New Roman"/>
+          <w:szCs w:val="24"/>
+        </w:rPr>
+        <w:t>, '</w:t>
+      </w:r>
+      <w:proofErr w:type="spellStart"/>
+      <w:r>
+        <w:rPr>
+          <w:rFonts w:eastAsia="Times New Roman" w:cs="Times New Roman"/>
+          <w:szCs w:val="24"/>
+        </w:rPr>
+        <w:t>stacking':False</w:t>
+      </w:r>
+      <w:proofErr w:type="spellEnd"/>
+      <w:r>
+        <w:rPr>
+          <w:rFonts w:eastAsia="Times New Roman" w:cs="Times New Roman"/>
+          <w:szCs w:val="24"/>
+        </w:rPr>
+        <w:t>}]</w:t>
+      </w:r>
+    </w:p>
+    <w:p>
+      <w:pPr>
+        <w:rPr>
+          <w:b/>
+        </w:rPr>
+      </w:pPr>
+    </w:p>
+    <w:p>
+      <w:pPr>
+        <w:rPr>
+          <w:b/>
+        </w:rPr>
+      </w:pPr>
+      <w:r>
+        <w:rPr>
+          <w:b/>
+        </w:rPr>
+        <w:t>Adding a network to the database</w:t>
+      </w:r>
+    </w:p>
+    <w:p>
+      <w:r>
+        <w:t>From a network instance a network can be written to the database schema.</w:t>
+      </w:r>
+    </w:p>
+    <w:p>
+      <w:r>
+        <w:t>If the network contains the attributes and functions for them, these can be added to the database schema</w:t>
+      </w:r>
+      <w:r>
+        <w:t xml:space="preserve"> through specifying in the attribute </w:t>
+      </w:r>
+      <w:proofErr w:type="spellStart"/>
+      <w:r>
+        <w:t>dict</w:t>
+      </w:r>
+      <w:proofErr w:type="spellEnd"/>
+      <w:r>
+        <w:t xml:space="preserve"> those which are present in the network. The </w:t>
+      </w:r>
+      <w:proofErr w:type="spellStart"/>
+      <w:r>
+        <w:t>contains_atts</w:t>
+      </w:r>
+      <w:proofErr w:type="spellEnd"/>
+      <w:r>
+        <w:t xml:space="preserve"> variable and </w:t>
+      </w:r>
+      <w:proofErr w:type="spellStart"/>
+      <w:r>
+        <w:t>contains_functions</w:t>
+      </w:r>
+      <w:proofErr w:type="spellEnd"/>
+      <w:r>
+        <w:t xml:space="preserve"> variable must also be set as True. The function will then add the functions to the function table for the network and then add the correct function id for each node and edge.</w:t>
+      </w:r>
+    </w:p>
+    <w:p>
+      <w:r>
+        <w:t>If the attributes are present in the network instance, but the functions, these can be added in a similar way, though the functioned for the nodes and edges will be left blank.</w:t>
+      </w:r>
+    </w:p>
+    <w:p>
+      <w:r>
+        <w:t>The overwrite variable allows the function to overwrite a network with the same name in the database with that selected as the input for this function.</w:t>
+      </w:r>
+    </w:p>
+    <w:p>
+      <w:r>
+        <w:t>G=nx_pgnet_</w:t>
+      </w:r>
+      <w:proofErr w:type="gramStart"/>
+      <w:r>
+        <w:t>atts.write(</w:t>
+      </w:r>
+      <w:proofErr w:type="gramEnd"/>
+      <w:r>
+        <w:t>conn,network_name).write_to_db(G,attri</w:t>
+      </w:r>
+      <w:r>
+        <w:t>b</w:t>
+      </w:r>
+      <w:r>
+        <w:t>utes,contains_atts,contains_functions,overwrite)</w:t>
+      </w:r>
+    </w:p>
+    <w:p>
+      <w:pPr>
+        <w:rPr>
+          <w:b/>
+        </w:rPr>
+      </w:pPr>
+      <w:r>
+        <w:rPr>
+          <w:b/>
+        </w:rPr>
+        <w:t>Add functions to function table</w:t>
+      </w:r>
+    </w:p>
+    <w:p>
+      <w:r>
+        <w:t>Where the functions for attributes are not present in the network, these can be added separately to the functions table. A list of lists is used so multiple functions can be added in a single process, where the format for each should be ‘</w:t>
+      </w:r>
+      <w:proofErr w:type="spellStart"/>
+      <w:r>
+        <w:t>type</w:t>
+      </w:r>
+      <w:proofErr w:type="gramStart"/>
+      <w:r>
+        <w:t>,function</w:t>
+      </w:r>
+      <w:proofErr w:type="spellEnd"/>
+      <w:proofErr w:type="gramEnd"/>
+      <w:r>
+        <w:t xml:space="preserve"> text, function id’.</w:t>
+      </w:r>
+    </w:p>
+    <w:p>
+      <w:proofErr w:type="gramStart"/>
+      <w:r>
+        <w:t>result</w:t>
+      </w:r>
+      <w:proofErr w:type="gramEnd"/>
+      <w:r>
+        <w:t xml:space="preserve"> = </w:t>
+      </w:r>
+      <w:proofErr w:type="spellStart"/>
+      <w:r>
+        <w:t>nx_pgnet_atts.write</w:t>
+      </w:r>
+      <w:proofErr w:type="spellEnd"/>
+      <w:r>
+        <w:t>(</w:t>
+      </w:r>
+      <w:proofErr w:type="spellStart"/>
+      <w:r>
+        <w:t>conn,name</w:t>
+      </w:r>
+      <w:proofErr w:type="spellEnd"/>
+      <w:r>
+        <w:t>).</w:t>
+      </w:r>
+      <w:proofErr w:type="spellStart"/>
+      <w:r>
+        <w:t>add_functions</w:t>
+      </w:r>
+      <w:proofErr w:type="spellEnd"/>
+      <w:r>
+        <w:t>(functions)</w:t>
+      </w:r>
+    </w:p>
+    <w:p>
+      <w:pPr>
+        <w:rPr>
+          <w:b/>
+        </w:rPr>
+      </w:pPr>
+      <w:r>
+        <w:rPr>
+          <w:b/>
+        </w:rPr>
+        <w:t>Update a function</w:t>
+      </w:r>
+    </w:p>
+    <w:p>
+      <w:r>
+        <w:t>A function can be updated directly in the database. This updates the functions table, and thus any network instances will have to be re-created from the database or updated directly as a network instance.</w:t>
+      </w:r>
+    </w:p>
+    <w:p>
+      <w:proofErr w:type="gramStart"/>
+      <w:r>
+        <w:t>result</w:t>
+      </w:r>
+      <w:proofErr w:type="gramEnd"/>
+      <w:r>
+        <w:t xml:space="preserve"> = nx_pgnet_atts.write(conn,name).update_function(functioned,new_function, </w:t>
+      </w:r>
+      <w:proofErr w:type="spellStart"/>
+      <w:r>
+        <w:t>function_type</w:t>
+      </w:r>
+      <w:proofErr w:type="spellEnd"/>
+      <w:r>
+        <w:t>)</w:t>
+      </w:r>
+    </w:p>
+    <w:p>
+      <w:pPr>
+        <w:rPr>
+          <w:b/>
+        </w:rPr>
+      </w:pPr>
+      <w:r>
+        <w:rPr>
+          <w:b/>
+        </w:rPr>
+        <w:t>Find existing functions</w:t>
+      </w:r>
+    </w:p>
+    <w:p>
+      <w:r>
+        <w:lastRenderedPageBreak/>
+        <w:t>All function</w:t>
+      </w:r>
+      <w:r>
+        <w:t>s</w:t>
+      </w:r>
+      <w:r>
+        <w:t xml:space="preserve"> in the network functions table are returned, along with their </w:t>
+      </w:r>
+      <w:proofErr w:type="gramStart"/>
+      <w:r>
+        <w:t>id’s</w:t>
+      </w:r>
+      <w:proofErr w:type="gramEnd"/>
+      <w:r>
+        <w:t xml:space="preserve"> and types.</w:t>
+      </w:r>
+    </w:p>
+    <w:p>
+      <w:proofErr w:type="gramStart"/>
+      <w:r>
+        <w:t>result</w:t>
+      </w:r>
+      <w:proofErr w:type="gramEnd"/>
+      <w:r>
+        <w:t xml:space="preserve"> = </w:t>
+      </w:r>
+      <w:proofErr w:type="spellStart"/>
+      <w:r>
+        <w:t>nx_pgnet_atts.read</w:t>
+      </w:r>
+      <w:proofErr w:type="spellEnd"/>
+      <w:r>
+        <w:t>(</w:t>
+      </w:r>
+      <w:proofErr w:type="spellStart"/>
+      <w:r>
+        <w:t>conn,name</w:t>
+      </w:r>
+      <w:proofErr w:type="spellEnd"/>
+      <w:r>
+        <w:t>).</w:t>
+      </w:r>
+      <w:proofErr w:type="spellStart"/>
+      <w:r>
+        <w:t>return_network_functions</w:t>
+      </w:r>
+      <w:proofErr w:type="spellEnd"/>
+      <w:r>
+        <w:t>()</w:t>
+      </w:r>
+      <w:bookmarkStart w:id="2" w:name="_Ref405823525"/>
+      <w:r>
+        <w:rPr>
+          <w:b/>
+        </w:rPr>
+        <w:br w:type="page"/>
+      </w:r>
+    </w:p>
     <w:p>
       <w:pPr>
         <w:pStyle w:val="Heading1"/>
@@ -271,15 +865,15 @@
           <w:color w:val="auto"/>
         </w:rPr>
       </w:pPr>
-      <w:bookmarkStart w:id="1" w:name="_Ref405823525"/>
       <w:r>
         <w:rPr>
           <w:b/>
           <w:color w:val="auto"/>
         </w:rPr>
+        <w:lastRenderedPageBreak/>
         <w:t>Python functions developed</w:t>
       </w:r>
-      <w:bookmarkEnd w:id="1"/>
+      <w:bookmarkEnd w:id="2"/>
     </w:p>
     <w:p>
       <w:pPr>
@@ -287,8 +881,6 @@
           <w:b/>
         </w:rPr>
       </w:pPr>
-      <w:bookmarkStart w:id="2" w:name="_GoBack"/>
-      <w:bookmarkEnd w:id="2"/>
       <w:r>
         <w:rPr>
           <w:b/>
@@ -478,10 +1070,7 @@
             </w:r>
             <w:proofErr w:type="spellEnd"/>
             <w:r>
-              <w:t xml:space="preserve"> </w:t>
-            </w:r>
-            <w:r>
-              <w:t>()</w:t>
+              <w:t xml:space="preserve"> ()</w:t>
             </w:r>
           </w:p>
         </w:tc>
@@ -566,10 +1155,7 @@
           <w:p>
             <w:proofErr w:type="spellStart"/>
             <w:r>
-              <w:t>pull_from</w:t>
-            </w:r>
-            <w:r>
-              <w:t>_db</w:t>
+              <w:t>pull_from_db</w:t>
             </w:r>
             <w:proofErr w:type="spellEnd"/>
             <w:r>
@@ -661,10 +1247,7 @@
             </w:r>
             <w:proofErr w:type="spellEnd"/>
             <w:r>
-              <w:t>(</w:t>
-            </w:r>
-            <w:r>
-              <w:t>)</w:t>
+              <w:t>()</w:t>
             </w:r>
           </w:p>
         </w:tc>
@@ -735,7 +1318,6 @@
           <w:b/>
           <w:color w:val="auto"/>
         </w:rPr>
-        <w:lastRenderedPageBreak/>
         <w:t>PostgreSQL functions developed</w:t>
       </w:r>
       <w:bookmarkEnd w:id="3"/>
@@ -1066,6 +1648,7 @@
               <w:jc w:val="both"/>
             </w:pPr>
             <w:r>
+              <w:lastRenderedPageBreak/>
               <w:t xml:space="preserve">Updates the </w:t>
             </w:r>
             <w:proofErr w:type="spellStart"/>
@@ -1616,7 +2199,6 @@
           </w:tcPr>
           <w:p>
             <w:r>
-              <w:lastRenderedPageBreak/>
               <w:t>Creates the function table when the network is initially built using the network prefix.</w:t>
             </w:r>
           </w:p>
@@ -1952,6 +2534,7 @@
           <w:p>
             <w:proofErr w:type="spellStart"/>
             <w:r>
+              <w:lastRenderedPageBreak/>
               <w:t>np_update_node_attribute</w:t>
             </w:r>
             <w:proofErr w:type="spellEnd"/>
@@ -2580,6 +3163,22 @@
       </w:tblBorders>
     </w:tblPr>
   </w:style>
+  <w:style w:type="paragraph" w:styleId="NormalWeb">
+    <w:name w:val="Normal (Web)"/>
+    <w:basedOn w:val="Normal"/>
+    <w:uiPriority w:val="99"/>
+    <w:semiHidden/>
+    <w:unhideWhenUsed/>
+    <w:rsid w:val="00A316E7"/>
+    <w:pPr>
+      <w:spacing w:before="100" w:beforeAutospacing="1" w:after="100" w:afterAutospacing="1" w:line="240" w:lineRule="auto"/>
+    </w:pPr>
+    <w:rPr>
+      <w:rFonts w:ascii="Times New Roman" w:eastAsia="Times New Roman" w:hAnsi="Times New Roman" w:cs="Times New Roman"/>
+      <w:sz w:val="24"/>
+      <w:szCs w:val="24"/>
+    </w:rPr>
+  </w:style>
 </w:styles>
 </file>
 

</xml_diff>